<commit_message>
EFCoreMovie3_RazorPages - Solution added
</commit_message>
<xml_diff>
--- a/Razor Pages Exercises.docx
+++ b/Razor Pages Exercises.docx
@@ -1683,7 +1683,7 @@
                 <v:shape id="_x0000_i1025" type="#_x0000_t75" style="width:392.4pt;height:303.6pt" o:ole="">
                   <v:imagedata r:id="rId5" o:title=""/>
                 </v:shape>
-                <o:OLEObject Type="Embed" ProgID="PBrush" ShapeID="_x0000_i1025" DrawAspect="Content" ObjectID="_1803909908" r:id="rId6"/>
+                <o:OLEObject Type="Embed" ProgID="PBrush" ShapeID="_x0000_i1025" DrawAspect="Content" ObjectID="_1803965847" r:id="rId6"/>
               </w:object>
             </w:r>
           </w:p>
@@ -2022,7 +2022,6 @@
                 <w:numId w:val="1"/>
               </w:numPr>
               <w:spacing w:line="360" w:lineRule="auto"/>
-              <w:jc w:val="both"/>
               <w:rPr>
                 <w:rFonts w:ascii="Calibri" w:eastAsia="Times New Roman" w:hAnsi="Calibri" w:cs="Times New Roman"/>
                 <w:color w:val="00000A"/>
@@ -2053,6 +2052,7 @@
               <w:t xml:space="preserve"> the </w:t>
             </w:r>
             <w:proofErr w:type="spellStart"/>
+            <w:proofErr w:type="gramStart"/>
             <w:r>
               <w:rPr>
                 <w:rFonts w:ascii="Calibri" w:eastAsia="Times New Roman" w:hAnsi="Calibri" w:cs="Times New Roman"/>
@@ -2072,7 +2072,28 @@
                 <w:szCs w:val="24"/>
                 <w:lang w:eastAsia="da-DK"/>
               </w:rPr>
-              <w:t xml:space="preserve">  class in the </w:t>
+              <w:t xml:space="preserve">  class</w:t>
+            </w:r>
+            <w:proofErr w:type="gramEnd"/>
+            <w:r>
+              <w:rPr>
+                <w:rFonts w:ascii="Calibri" w:eastAsia="Times New Roman" w:hAnsi="Calibri" w:cs="Times New Roman"/>
+                <w:color w:val="00000A"/>
+                <w:sz w:val="24"/>
+                <w:szCs w:val="24"/>
+                <w:lang w:eastAsia="da-DK"/>
+              </w:rPr>
+              <w:t xml:space="preserve"> </w:t>
+            </w:r>
+            <w:r>
+              <w:rPr>
+                <w:rFonts w:ascii="Calibri" w:eastAsia="Times New Roman" w:hAnsi="Calibri" w:cs="Times New Roman"/>
+                <w:color w:val="00000A"/>
+                <w:sz w:val="24"/>
+                <w:szCs w:val="24"/>
+                <w:lang w:eastAsia="da-DK"/>
+              </w:rPr>
+              <w:t xml:space="preserve">in the </w:t>
             </w:r>
             <w:proofErr w:type="spellStart"/>
             <w:r>
@@ -2083,28 +2104,71 @@
                 <w:szCs w:val="24"/>
                 <w:lang w:eastAsia="da-DK"/>
               </w:rPr>
-              <w:t>Startup.cs</w:t>
+              <w:t>program.cs</w:t>
             </w:r>
             <w:proofErr w:type="spellEnd"/>
-          </w:p>
-          <w:p>
-            <w:pPr>
-              <w:pStyle w:val="Listeafsnit"/>
-              <w:widowControl/>
-              <w:numPr>
-                <w:ilvl w:val="0"/>
-                <w:numId w:val="1"/>
-              </w:numPr>
-              <w:spacing w:line="360" w:lineRule="auto"/>
-              <w:jc w:val="both"/>
-              <w:rPr>
-                <w:rFonts w:ascii="Calibri" w:eastAsia="Times New Roman" w:hAnsi="Calibri" w:cs="Times New Roman"/>
-                <w:color w:val="00000A"/>
-                <w:sz w:val="24"/>
-                <w:szCs w:val="24"/>
-                <w:lang w:eastAsia="da-DK"/>
-              </w:rPr>
-            </w:pPr>
+            <w:r>
+              <w:rPr>
+                <w:rFonts w:ascii="Calibri" w:eastAsia="Times New Roman" w:hAnsi="Calibri" w:cs="Times New Roman"/>
+                <w:color w:val="00000A"/>
+                <w:sz w:val="24"/>
+                <w:szCs w:val="24"/>
+                <w:lang w:eastAsia="da-DK"/>
+              </w:rPr>
+              <w:t xml:space="preserve">: </w:t>
+            </w:r>
+            <w:proofErr w:type="spellStart"/>
+            <w:r>
+              <w:rPr>
+                <w:rFonts w:ascii="Courier New" w:eastAsia="Times New Roman" w:hAnsi="Courier New" w:cs="Courier New"/>
+                <w:b/>
+                <w:bCs/>
+                <w:color w:val="00000A"/>
+                <w:sz w:val="20"/>
+                <w:szCs w:val="20"/>
+                <w:lang w:eastAsia="da-DK"/>
+              </w:rPr>
+              <w:t>builder.Services.AddDbContext</w:t>
+            </w:r>
+            <w:proofErr w:type="spellEnd"/>
+            <w:r>
+              <w:rPr>
+                <w:rFonts w:ascii="Courier New" w:eastAsia="Times New Roman" w:hAnsi="Courier New" w:cs="Courier New"/>
+                <w:b/>
+                <w:bCs/>
+                <w:color w:val="00000A"/>
+                <w:sz w:val="20"/>
+                <w:szCs w:val="20"/>
+                <w:lang w:eastAsia="da-DK"/>
+              </w:rPr>
+              <w:t>&lt;</w:t>
+            </w:r>
+            <w:proofErr w:type="spellStart"/>
+            <w:r>
+              <w:rPr>
+                <w:rFonts w:ascii="Courier New" w:eastAsia="Times New Roman" w:hAnsi="Courier New" w:cs="Courier New"/>
+                <w:b/>
+                <w:bCs/>
+                <w:color w:val="00000A"/>
+                <w:sz w:val="20"/>
+                <w:szCs w:val="20"/>
+                <w:lang w:eastAsia="da-DK"/>
+              </w:rPr>
+              <w:t>MovieDBContext</w:t>
+            </w:r>
+            <w:proofErr w:type="spellEnd"/>
+            <w:r>
+              <w:rPr>
+                <w:rFonts w:ascii="Courier New" w:eastAsia="Times New Roman" w:hAnsi="Courier New" w:cs="Courier New"/>
+                <w:b/>
+                <w:bCs/>
+                <w:color w:val="00000A"/>
+                <w:sz w:val="20"/>
+                <w:szCs w:val="20"/>
+                <w:lang w:eastAsia="da-DK"/>
+              </w:rPr>
+              <w:t>&gt;();</w:t>
+            </w:r>
             <w:r>
               <w:rPr>
                 <w:rFonts w:ascii="Calibri" w:eastAsia="Times New Roman" w:hAnsi="Calibri" w:cs="Times New Roman"/>
@@ -2114,6 +2178,17 @@
                 <w:u w:val="single"/>
                 <w:lang w:eastAsia="da-DK"/>
               </w:rPr>
+              <w:br/>
+            </w:r>
+            <w:r>
+              <w:rPr>
+                <w:rFonts w:ascii="Calibri" w:eastAsia="Times New Roman" w:hAnsi="Calibri" w:cs="Times New Roman"/>
+                <w:color w:val="00000A"/>
+                <w:sz w:val="24"/>
+                <w:szCs w:val="24"/>
+                <w:u w:val="single"/>
+                <w:lang w:eastAsia="da-DK"/>
+              </w:rPr>
               <w:t>Run the application</w:t>
             </w:r>
             <w:r>
@@ -2124,7 +2199,27 @@
                 <w:szCs w:val="24"/>
                 <w:lang w:eastAsia="da-DK"/>
               </w:rPr>
-              <w:t>, you will be able to display all</w:t>
+              <w:t>, you will</w:t>
+            </w:r>
+            <w:r>
+              <w:rPr>
+                <w:rFonts w:ascii="Calibri" w:eastAsia="Times New Roman" w:hAnsi="Calibri" w:cs="Times New Roman"/>
+                <w:color w:val="00000A"/>
+                <w:sz w:val="24"/>
+                <w:szCs w:val="24"/>
+                <w:lang w:eastAsia="da-DK"/>
+              </w:rPr>
+              <w:t xml:space="preserve"> now</w:t>
+            </w:r>
+            <w:r>
+              <w:rPr>
+                <w:rFonts w:ascii="Calibri" w:eastAsia="Times New Roman" w:hAnsi="Calibri" w:cs="Times New Roman"/>
+                <w:color w:val="00000A"/>
+                <w:sz w:val="24"/>
+                <w:szCs w:val="24"/>
+                <w:lang w:eastAsia="da-DK"/>
+              </w:rPr>
+              <w:t xml:space="preserve"> be able to display all</w:t>
             </w:r>
             <w:r>
               <w:rPr>
@@ -3104,7 +3199,7 @@
                 <v:shape id="_x0000_i1026" type="#_x0000_t75" style="width:384.6pt;height:270pt" o:ole="">
                   <v:imagedata r:id="rId7" o:title=""/>
                 </v:shape>
-                <o:OLEObject Type="Embed" ProgID="PBrush" ShapeID="_x0000_i1026" DrawAspect="Content" ObjectID="_1803909909" r:id="rId8"/>
+                <o:OLEObject Type="Embed" ProgID="PBrush" ShapeID="_x0000_i1026" DrawAspect="Content" ObjectID="_1803965848" r:id="rId8"/>
               </w:object>
             </w:r>
           </w:p>
@@ -3290,7 +3385,6 @@
                       <w:sz w:val="19"/>
                       <w:szCs w:val="19"/>
                     </w:rPr>
-                    <w:lastRenderedPageBreak/>
                     <w:t>{</w:t>
                   </w:r>
                 </w:p>
@@ -3427,7 +3521,6 @@
                       <w:sz w:val="19"/>
                       <w:szCs w:val="19"/>
                     </w:rPr>
-                    <w:lastRenderedPageBreak/>
                     <w:t>public</w:t>
                   </w:r>
                   <w:r>
@@ -3494,7 +3587,6 @@
                       <w:sz w:val="19"/>
                       <w:szCs w:val="19"/>
                     </w:rPr>
-                    <w:lastRenderedPageBreak/>
                     <w:t>{</w:t>
                   </w:r>
                 </w:p>
@@ -4003,12 +4095,13 @@
                 <w:numId w:val="27"/>
               </w:numPr>
               <w:spacing w:line="360" w:lineRule="auto"/>
-              <w:jc w:val="both"/>
-              <w:rPr>
-                <w:rFonts w:ascii="Calibri" w:eastAsia="Times New Roman" w:hAnsi="Calibri" w:cs="Times New Roman"/>
-                <w:color w:val="00000A"/>
-                <w:sz w:val="24"/>
-                <w:szCs w:val="24"/>
+              <w:rPr>
+                <w:rFonts w:ascii="Courier New" w:eastAsia="Times New Roman" w:hAnsi="Courier New" w:cs="Courier New"/>
+                <w:b/>
+                <w:bCs/>
+                <w:color w:val="00000A"/>
+                <w:sz w:val="20"/>
+                <w:szCs w:val="20"/>
                 <w:lang w:eastAsia="da-DK"/>
               </w:rPr>
             </w:pPr>
@@ -4049,7 +4142,21 @@
                 <w:szCs w:val="24"/>
                 <w:lang w:eastAsia="da-DK"/>
               </w:rPr>
-              <w:t>Startup.cs</w:t>
+              <w:t>program</w:t>
+            </w:r>
+            <w:r>
+              <w:rPr>
+                <w:rFonts w:ascii="Calibri" w:eastAsia="Times New Roman" w:hAnsi="Calibri" w:cs="Times New Roman"/>
+                <w:b/>
+                <w:bCs/>
+                <w:i/>
+                <w:iCs/>
+                <w:color w:val="00000A"/>
+                <w:sz w:val="24"/>
+                <w:szCs w:val="24"/>
+                <w:lang w:eastAsia="da-DK"/>
+              </w:rPr>
+              <w:t>.cs</w:t>
             </w:r>
             <w:proofErr w:type="spellEnd"/>
             <w:r>
@@ -4060,7 +4167,165 @@
                 <w:szCs w:val="24"/>
                 <w:lang w:eastAsia="da-DK"/>
               </w:rPr>
-              <w:t xml:space="preserve"> class</w:t>
+              <w:t xml:space="preserve"> </w:t>
+            </w:r>
+            <w:r>
+              <w:rPr>
+                <w:rFonts w:ascii="Calibri" w:eastAsia="Times New Roman" w:hAnsi="Calibri" w:cs="Times New Roman"/>
+                <w:color w:val="00000A"/>
+                <w:sz w:val="24"/>
+                <w:szCs w:val="24"/>
+                <w:lang w:eastAsia="da-DK"/>
+              </w:rPr>
+              <w:t>file by adding the following code lines:</w:t>
+            </w:r>
+            <w:r>
+              <w:rPr>
+                <w:rFonts w:ascii="Calibri" w:eastAsia="Times New Roman" w:hAnsi="Calibri" w:cs="Times New Roman"/>
+                <w:color w:val="00000A"/>
+                <w:sz w:val="24"/>
+                <w:szCs w:val="24"/>
+                <w:lang w:eastAsia="da-DK"/>
+              </w:rPr>
+              <w:br/>
+            </w:r>
+            <w:proofErr w:type="spellStart"/>
+            <w:proofErr w:type="gramStart"/>
+            <w:r>
+              <w:rPr>
+                <w:rFonts w:ascii="Courier New" w:eastAsia="Times New Roman" w:hAnsi="Courier New" w:cs="Courier New"/>
+                <w:b/>
+                <w:bCs/>
+                <w:color w:val="00000A"/>
+                <w:sz w:val="20"/>
+                <w:szCs w:val="20"/>
+                <w:lang w:eastAsia="da-DK"/>
+              </w:rPr>
+              <w:t>builder.Services.AddTransient</w:t>
+            </w:r>
+            <w:proofErr w:type="spellEnd"/>
+            <w:proofErr w:type="gramEnd"/>
+            <w:r>
+              <w:rPr>
+                <w:rFonts w:ascii="Courier New" w:eastAsia="Times New Roman" w:hAnsi="Courier New" w:cs="Courier New"/>
+                <w:b/>
+                <w:bCs/>
+                <w:color w:val="00000A"/>
+                <w:sz w:val="20"/>
+                <w:szCs w:val="20"/>
+                <w:lang w:eastAsia="da-DK"/>
+              </w:rPr>
+              <w:t>&lt;</w:t>
+            </w:r>
+            <w:proofErr w:type="spellStart"/>
+            <w:r>
+              <w:rPr>
+                <w:rFonts w:ascii="Courier New" w:eastAsia="Times New Roman" w:hAnsi="Courier New" w:cs="Courier New"/>
+                <w:b/>
+                <w:bCs/>
+                <w:color w:val="00000A"/>
+                <w:sz w:val="20"/>
+                <w:szCs w:val="20"/>
+                <w:lang w:eastAsia="da-DK"/>
+              </w:rPr>
+              <w:t>IMovieService,EFMovieService</w:t>
+            </w:r>
+            <w:proofErr w:type="spellEnd"/>
+            <w:r>
+              <w:rPr>
+                <w:rFonts w:ascii="Courier New" w:eastAsia="Times New Roman" w:hAnsi="Courier New" w:cs="Courier New"/>
+                <w:b/>
+                <w:bCs/>
+                <w:color w:val="00000A"/>
+                <w:sz w:val="20"/>
+                <w:szCs w:val="20"/>
+                <w:lang w:eastAsia="da-DK"/>
+              </w:rPr>
+              <w:t>&gt;();</w:t>
+            </w:r>
+          </w:p>
+          <w:p>
+            <w:pPr>
+              <w:pStyle w:val="Listeafsnit"/>
+              <w:widowControl/>
+              <w:spacing w:line="360" w:lineRule="auto"/>
+              <w:ind w:left="720"/>
+              <w:jc w:val="both"/>
+              <w:rPr>
+                <w:rFonts w:ascii="Courier New" w:eastAsia="Times New Roman" w:hAnsi="Courier New" w:cs="Courier New"/>
+                <w:b/>
+                <w:bCs/>
+                <w:color w:val="00000A"/>
+                <w:sz w:val="20"/>
+                <w:szCs w:val="20"/>
+                <w:lang w:eastAsia="da-DK"/>
+              </w:rPr>
+            </w:pPr>
+            <w:proofErr w:type="spellStart"/>
+            <w:proofErr w:type="gramStart"/>
+            <w:r>
+              <w:rPr>
+                <w:rFonts w:ascii="Courier New" w:eastAsia="Times New Roman" w:hAnsi="Courier New" w:cs="Courier New"/>
+                <w:b/>
+                <w:bCs/>
+                <w:color w:val="00000A"/>
+                <w:sz w:val="20"/>
+                <w:szCs w:val="20"/>
+                <w:lang w:eastAsia="da-DK"/>
+              </w:rPr>
+              <w:t>builder.Services.AddTransient</w:t>
+            </w:r>
+            <w:proofErr w:type="spellEnd"/>
+            <w:proofErr w:type="gramEnd"/>
+            <w:r>
+              <w:rPr>
+                <w:rFonts w:ascii="Courier New" w:eastAsia="Times New Roman" w:hAnsi="Courier New" w:cs="Courier New"/>
+                <w:b/>
+                <w:bCs/>
+                <w:color w:val="00000A"/>
+                <w:sz w:val="20"/>
+                <w:szCs w:val="20"/>
+                <w:lang w:eastAsia="da-DK"/>
+              </w:rPr>
+              <w:t>&lt;</w:t>
+            </w:r>
+            <w:proofErr w:type="spellStart"/>
+            <w:r>
+              <w:rPr>
+                <w:rFonts w:ascii="Courier New" w:eastAsia="Times New Roman" w:hAnsi="Courier New" w:cs="Courier New"/>
+                <w:b/>
+                <w:bCs/>
+                <w:color w:val="00000A"/>
+                <w:sz w:val="20"/>
+                <w:szCs w:val="20"/>
+                <w:lang w:eastAsia="da-DK"/>
+              </w:rPr>
+              <w:t>IStudioService,EFStudioService</w:t>
+            </w:r>
+            <w:proofErr w:type="spellEnd"/>
+            <w:r>
+              <w:rPr>
+                <w:rFonts w:ascii="Courier New" w:eastAsia="Times New Roman" w:hAnsi="Courier New" w:cs="Courier New"/>
+                <w:b/>
+                <w:bCs/>
+                <w:color w:val="00000A"/>
+                <w:sz w:val="20"/>
+                <w:szCs w:val="20"/>
+                <w:lang w:eastAsia="da-DK"/>
+              </w:rPr>
+              <w:t>&gt;();</w:t>
+            </w:r>
+            <w:r>
+              <w:rPr>
+                <w:rFonts w:ascii="Courier New" w:eastAsia="Times New Roman" w:hAnsi="Courier New" w:cs="Courier New"/>
+                <w:b/>
+                <w:bCs/>
+                <w:color w:val="00000A"/>
+                <w:sz w:val="20"/>
+                <w:szCs w:val="20"/>
+                <w:lang w:eastAsia="da-DK"/>
+              </w:rPr>
+              <w:br/>
             </w:r>
           </w:p>
           <w:p>
@@ -6778,6 +7043,7 @@
                 <w:szCs w:val="24"/>
                 <w:lang w:eastAsia="da-DK"/>
               </w:rPr>
+              <w:lastRenderedPageBreak/>
               <w:t>Add  the</w:t>
             </w:r>
             <w:proofErr w:type="gramEnd"/>
@@ -7220,7 +7486,6 @@
                 <w:u w:val="single"/>
                 <w:lang w:eastAsia="da-DK"/>
               </w:rPr>
-              <w:lastRenderedPageBreak/>
               <w:t xml:space="preserve">In the </w:t>
             </w:r>
             <w:proofErr w:type="spellStart"/>
@@ -8369,6 +8634,7 @@
                 <w:szCs w:val="24"/>
                 <w:lang w:eastAsia="da-DK"/>
               </w:rPr>
+              <w:lastRenderedPageBreak/>
               <w:t>Step 6</w:t>
             </w:r>
           </w:p>
@@ -9263,7 +9529,7 @@
                 <v:shape id="_x0000_i1027" type="#_x0000_t75" style="width:425.4pt;height:127.2pt" o:ole="">
                   <v:imagedata r:id="rId9" o:title=""/>
                 </v:shape>
-                <o:OLEObject Type="Embed" ProgID="PBrush" ShapeID="_x0000_i1027" DrawAspect="Content" ObjectID="_1803909910" r:id="rId10"/>
+                <o:OLEObject Type="Embed" ProgID="PBrush" ShapeID="_x0000_i1027" DrawAspect="Content" ObjectID="_1803965849" r:id="rId10"/>
               </w:object>
             </w:r>
           </w:p>
@@ -9311,6 +9577,7 @@
                 <w:color w:val="00000A"/>
                 <w:lang w:eastAsia="da-DK"/>
               </w:rPr>
+              <w:lastRenderedPageBreak/>
               <w:t>Steps</w:t>
             </w:r>
           </w:p>
@@ -9751,7 +10018,6 @@
                 <w:szCs w:val="24"/>
                 <w:lang w:eastAsia="da-DK"/>
               </w:rPr>
-              <w:lastRenderedPageBreak/>
               <w:t xml:space="preserve">In the </w:t>
             </w:r>
             <w:proofErr w:type="spellStart"/>
@@ -11496,6 +11762,7 @@
                 <w:szCs w:val="24"/>
                 <w:lang w:eastAsia="da-DK"/>
               </w:rPr>
+              <w:lastRenderedPageBreak/>
               <w:t xml:space="preserve">                         </w:t>
             </w:r>
           </w:p>
@@ -11891,7 +12158,6 @@
                 <w:szCs w:val="24"/>
                 <w:lang w:eastAsia="da-DK"/>
               </w:rPr>
-              <w:lastRenderedPageBreak/>
               <w:t xml:space="preserve">        </w:t>
             </w:r>
             <w:r>
@@ -13404,6 +13670,7 @@
                 <w:szCs w:val="24"/>
                 <w:lang w:eastAsia="da-DK"/>
               </w:rPr>
+              <w:lastRenderedPageBreak/>
               <w:t>Purpose</w:t>
             </w:r>
           </w:p>
@@ -13639,18 +13906,7 @@
                 <w:szCs w:val="24"/>
                 <w:lang w:eastAsia="da-DK"/>
               </w:rPr>
-              <w:t xml:space="preserve"> (A script to </w:t>
-            </w:r>
-            <w:r>
-              <w:rPr>
-                <w:rFonts w:ascii="Calibri" w:eastAsia="Times New Roman" w:hAnsi="Calibri" w:cs="Times New Roman"/>
-                <w:color w:val="00000A"/>
-                <w:sz w:val="24"/>
-                <w:szCs w:val="24"/>
-                <w:lang w:eastAsia="da-DK"/>
-              </w:rPr>
-              <w:lastRenderedPageBreak/>
-              <w:t>create the database , tables and insert data is provided with the project)</w:t>
+              <w:t xml:space="preserve"> (A script to create the database , tables and insert data is provided with the project)</w:t>
             </w:r>
             <w:r>
               <w:rPr>
@@ -13788,7 +14044,6 @@
                 <w:szCs w:val="24"/>
                 <w:lang w:eastAsia="da-DK"/>
               </w:rPr>
-              <w:lastRenderedPageBreak/>
               <w:t>Steps</w:t>
             </w:r>
           </w:p>
@@ -15002,6 +15257,7 @@
                 <w:szCs w:val="24"/>
                 <w:lang w:eastAsia="da-DK"/>
               </w:rPr>
+              <w:lastRenderedPageBreak/>
               <w:t xml:space="preserve">I will be able to </w:t>
             </w:r>
             <w:r>
@@ -15306,7 +15562,7 @@
                 <v:shape id="_x0000_i1028" type="#_x0000_t75" style="width:397.8pt;height:225pt" o:ole="">
                   <v:imagedata r:id="rId11" o:title=""/>
                 </v:shape>
-                <o:OLEObject Type="Embed" ProgID="PBrush" ShapeID="_x0000_i1028" DrawAspect="Content" ObjectID="_1803909911" r:id="rId12"/>
+                <o:OLEObject Type="Embed" ProgID="PBrush" ShapeID="_x0000_i1028" DrawAspect="Content" ObjectID="_1803965850" r:id="rId12"/>
               </w:object>
             </w:r>
           </w:p>
@@ -15539,7 +15795,6 @@
                 <w:szCs w:val="24"/>
                 <w:lang w:eastAsia="da-DK"/>
               </w:rPr>
-              <w:lastRenderedPageBreak/>
               <w:t>Project</w:t>
             </w:r>
           </w:p>
@@ -15752,7 +16007,7 @@
                 <v:shape id="_x0000_i1029" type="#_x0000_t75" style="width:442.2pt;height:122.4pt" o:ole="">
                   <v:imagedata r:id="rId13" o:title=""/>
                 </v:shape>
-                <o:OLEObject Type="Embed" ProgID="PBrush" ShapeID="_x0000_i1029" DrawAspect="Content" ObjectID="_1803909912" r:id="rId14"/>
+                <o:OLEObject Type="Embed" ProgID="PBrush" ShapeID="_x0000_i1029" DrawAspect="Content" ObjectID="_1803965851" r:id="rId14"/>
               </w:object>
             </w:r>
           </w:p>

</xml_diff>